<commit_message>
Added Second hint to Lab 8 Instructions
The Hint is on checkpoint 3 and its about loss of value when converting
</commit_message>
<xml_diff>
--- a/Lab 8 - Methods and Classes v04.docx
+++ b/Lab 8 - Methods and Classes v04.docx
@@ -4348,30 +4348,14 @@
           <w:rFonts w:ascii="TimesNewRomanPSMT" w:hAnsi="TimesNewRomanPSMT"/>
           <w:szCs w:val="32"/>
         </w:rPr>
-        <w:t xml:space="preserve"> (which you will create below</w:t>
-      </w:r>
-      <w:proofErr w:type="gramStart"/>
-      <w:r>
-        <w:rPr>
-          <w:rFonts w:ascii="TimesNewRomanPSMT" w:hAnsi="TimesNewRomanPSMT"/>
-          <w:szCs w:val="32"/>
-        </w:rPr>
-        <w:t>)</w:t>
-      </w:r>
-      <w:r>
-        <w:rPr>
-          <w:rFonts w:ascii="TimesNewRomanPSMT" w:hAnsi="TimesNewRomanPSMT"/>
-          <w:szCs w:val="32"/>
-        </w:rPr>
-        <w:t>, and</w:t>
-      </w:r>
-      <w:proofErr w:type="gramEnd"/>
-      <w:r>
-        <w:rPr>
-          <w:rFonts w:ascii="TimesNewRomanPSMT" w:hAnsi="TimesNewRomanPSMT"/>
-          <w:szCs w:val="32"/>
-        </w:rPr>
-        <w:t xml:space="preserve"> displays a text message that </w:t>
+        <w:t xml:space="preserve"> (which you will create below)</w:t>
+      </w:r>
+      <w:r>
+        <w:rPr>
+          <w:rFonts w:ascii="TimesNewRomanPSMT" w:hAnsi="TimesNewRomanPSMT"/>
+          <w:szCs w:val="32"/>
+        </w:rPr>
+        <w:t xml:space="preserve">, and displays a text message that </w:t>
       </w:r>
       <w:r>
         <w:rPr>
@@ -4438,23 +4422,7 @@
           <w:rFonts w:ascii="TimesNewRomanPSMT" w:hAnsi="TimesNewRomanPSMT"/>
           <w:szCs w:val="32"/>
         </w:rPr>
-        <w:t xml:space="preserve"> project, you would have </w:t>
-      </w:r>
-      <w:proofErr w:type="gramStart"/>
-      <w:r>
-        <w:rPr>
-          <w:rFonts w:ascii="TimesNewRomanPSMT" w:hAnsi="TimesNewRomanPSMT"/>
-          <w:szCs w:val="32"/>
-        </w:rPr>
-        <w:t>a number of</w:t>
-      </w:r>
-      <w:proofErr w:type="gramEnd"/>
-      <w:r>
-        <w:rPr>
-          <w:rFonts w:ascii="TimesNewRomanPSMT" w:hAnsi="TimesNewRomanPSMT"/>
-          <w:szCs w:val="32"/>
-        </w:rPr>
-        <w:t xml:space="preserve"> compilation errors in the various Run classes. These errors are because you haven’t </w:t>
+        <w:t xml:space="preserve"> project, you would have a number of compilation errors in the various Run classes. These errors are because you haven’t </w:t>
       </w:r>
       <w:r>
         <w:rPr>
@@ -7788,17 +7756,8 @@
           <w:rFonts w:ascii="CourierNewPSMT" w:hAnsi="CourierNewPSMT"/>
           <w:szCs w:val="26"/>
         </w:rPr>
-        <w:t>0</w:t>
-      </w:r>
-      <w:proofErr w:type="gramStart"/>
-      <w:r>
-        <w:rPr>
-          <w:rFonts w:ascii="CourierNewPSMT" w:hAnsi="CourierNewPSMT"/>
-          <w:szCs w:val="26"/>
-        </w:rPr>
-        <w:t>);</w:t>
-      </w:r>
-      <w:proofErr w:type="gramEnd"/>
+        <w:t>0);</w:t>
+      </w:r>
     </w:p>
     <w:p>
       <w:pPr>
@@ -8565,12 +8524,53 @@
         <w:autoSpaceDE w:val="0"/>
         <w:autoSpaceDN w:val="0"/>
         <w:adjustRightInd w:val="0"/>
-        <w:rPr>
+        <w:ind w:left="360"/>
+        <w:rPr>
+          <w:rFonts w:ascii="TimesNewRomanPSMT" w:hAnsi="TimesNewRomanPSMT"/>
+          <w:szCs w:val="32"/>
+        </w:rPr>
+      </w:pPr>
+      <w:r>
+        <w:rPr>
+          <w:rFonts w:ascii="TimesNewRomanPSMT" w:hAnsi="TimesNewRomanPSMT"/>
           <w:b/>
-          <w:szCs w:val="32"/>
-          <w:u w:val="single"/>
-        </w:rPr>
-      </w:pPr>
+          <w:bCs/>
+          <w:szCs w:val="32"/>
+        </w:rPr>
+        <w:t xml:space="preserve">Hint 2: </w:t>
+      </w:r>
+      <w:r>
+        <w:rPr>
+          <w:rFonts w:ascii="TimesNewRomanPSMT" w:hAnsi="TimesNewRomanPSMT"/>
+          <w:szCs w:val="32"/>
+        </w:rPr>
+        <w:t xml:space="preserve">You must have the division part of the scale at the very end of the math or you will lose values In the Int conversion for </w:t>
+      </w:r>
+      <w:proofErr w:type="spellStart"/>
+      <w:proofErr w:type="gramStart"/>
+      <w:r>
+        <w:rPr>
+          <w:rFonts w:ascii="TimesNewRomanPSMT" w:hAnsi="TimesNewRomanPSMT"/>
+          <w:szCs w:val="32"/>
+        </w:rPr>
+        <w:t>drawSpot</w:t>
+      </w:r>
+      <w:proofErr w:type="spellEnd"/>
+      <w:r>
+        <w:rPr>
+          <w:rFonts w:ascii="TimesNewRomanPSMT" w:hAnsi="TimesNewRomanPSMT"/>
+          <w:szCs w:val="32"/>
+        </w:rPr>
+        <w:t>(</w:t>
+      </w:r>
+      <w:proofErr w:type="gramEnd"/>
+      <w:r>
+        <w:rPr>
+          <w:rFonts w:ascii="TimesNewRomanPSMT" w:hAnsi="TimesNewRomanPSMT"/>
+          <w:szCs w:val="32"/>
+        </w:rPr>
+        <w:t>).</w:t>
+      </w:r>
     </w:p>
     <w:p>
       <w:pPr>
@@ -8578,66 +8578,12 @@
         <w:autoSpaceDE w:val="0"/>
         <w:autoSpaceDN w:val="0"/>
         <w:adjustRightInd w:val="0"/>
-        <w:rPr>
-          <w:b/>
-          <w:szCs w:val="32"/>
-        </w:rPr>
-      </w:pPr>
-      <w:r>
-        <w:rPr>
-          <w:b/>
-          <w:szCs w:val="32"/>
-          <w:u w:val="single"/>
-        </w:rPr>
-        <w:t>c</w:t>
-      </w:r>
-      <w:r>
-        <w:rPr>
-          <w:b/>
-          <w:szCs w:val="32"/>
-          <w:u w:val="single"/>
-        </w:rPr>
-        <w:t>heckpoint</w:t>
-      </w:r>
-      <w:r>
-        <w:rPr>
-          <w:b/>
-          <w:szCs w:val="32"/>
-          <w:u w:val="single"/>
-        </w:rPr>
-        <w:t xml:space="preserve"> 3</w:t>
-      </w:r>
-      <w:r>
-        <w:rPr>
-          <w:b/>
-          <w:szCs w:val="32"/>
-          <w:u w:val="single"/>
-        </w:rPr>
-        <w:t xml:space="preserve"> (</w:t>
-      </w:r>
-      <w:r>
-        <w:rPr>
-          <w:b/>
-          <w:szCs w:val="32"/>
-          <w:u w:val="single"/>
-        </w:rPr>
-        <w:t>20</w:t>
-      </w:r>
-      <w:r>
-        <w:rPr>
-          <w:b/>
-          <w:szCs w:val="32"/>
-          <w:u w:val="single"/>
-        </w:rPr>
-        <w:t xml:space="preserve"> points):</w:t>
-      </w:r>
-      <w:r>
-        <w:rPr>
-          <w:b/>
-          <w:szCs w:val="32"/>
-        </w:rPr>
-        <w:t xml:space="preserve"> Show your lab instructor or assistant the executing program.</w:t>
-      </w:r>
+        <w:ind w:left="360"/>
+        <w:rPr>
+          <w:rFonts w:ascii="TimesNewRomanPSMT" w:hAnsi="TimesNewRomanPSMT"/>
+          <w:szCs w:val="32"/>
+        </w:rPr>
+      </w:pPr>
     </w:p>
     <w:p>
       <w:pPr>
@@ -8646,6 +8592,86 @@
         <w:autoSpaceDN w:val="0"/>
         <w:adjustRightInd w:val="0"/>
         <w:rPr>
+          <w:b/>
+          <w:szCs w:val="32"/>
+          <w:u w:val="single"/>
+        </w:rPr>
+      </w:pPr>
+    </w:p>
+    <w:p>
+      <w:pPr>
+        <w:widowControl w:val="0"/>
+        <w:autoSpaceDE w:val="0"/>
+        <w:autoSpaceDN w:val="0"/>
+        <w:adjustRightInd w:val="0"/>
+        <w:rPr>
+          <w:b/>
+          <w:szCs w:val="32"/>
+        </w:rPr>
+      </w:pPr>
+      <w:r>
+        <w:rPr>
+          <w:b/>
+          <w:szCs w:val="32"/>
+          <w:u w:val="single"/>
+        </w:rPr>
+        <w:t>c</w:t>
+      </w:r>
+      <w:r>
+        <w:rPr>
+          <w:b/>
+          <w:szCs w:val="32"/>
+          <w:u w:val="single"/>
+        </w:rPr>
+        <w:t>heckpoint</w:t>
+      </w:r>
+      <w:r>
+        <w:rPr>
+          <w:b/>
+          <w:szCs w:val="32"/>
+          <w:u w:val="single"/>
+        </w:rPr>
+        <w:t xml:space="preserve"> 3</w:t>
+      </w:r>
+      <w:r>
+        <w:rPr>
+          <w:b/>
+          <w:szCs w:val="32"/>
+          <w:u w:val="single"/>
+        </w:rPr>
+        <w:t xml:space="preserve"> (</w:t>
+      </w:r>
+      <w:r>
+        <w:rPr>
+          <w:b/>
+          <w:szCs w:val="32"/>
+          <w:u w:val="single"/>
+        </w:rPr>
+        <w:t>20</w:t>
+      </w:r>
+      <w:r>
+        <w:rPr>
+          <w:b/>
+          <w:szCs w:val="32"/>
+          <w:u w:val="single"/>
+        </w:rPr>
+        <w:t xml:space="preserve"> points):</w:t>
+      </w:r>
+      <w:r>
+        <w:rPr>
+          <w:b/>
+          <w:szCs w:val="32"/>
+        </w:rPr>
+        <w:t xml:space="preserve"> Show your lab instructor or assistant the executing program.</w:t>
+      </w:r>
+    </w:p>
+    <w:p>
+      <w:pPr>
+        <w:widowControl w:val="0"/>
+        <w:autoSpaceDE w:val="0"/>
+        <w:autoSpaceDN w:val="0"/>
+        <w:adjustRightInd w:val="0"/>
+        <w:rPr>
           <w:rFonts w:ascii="Times-Bold" w:hAnsi="Times-Bold"/>
           <w:b/>
           <w:sz w:val="29"/>
@@ -8848,6 +8874,7 @@
     <w:p/>
     <w:p>
       <w:r>
+        <w:lastRenderedPageBreak/>
         <w:t xml:space="preserve">Your job is to modify your </w:t>
       </w:r>
       <w:r>
@@ -8902,7 +8929,6 @@
           <w:color w:val="000000" w:themeColor="text1"/>
           <w:szCs w:val="32"/>
         </w:rPr>
-        <w:lastRenderedPageBreak/>
         <w:t>Give the</w:t>
       </w:r>
       <w:r>
@@ -10259,7 +10285,6 @@
           <w:rFonts w:ascii="TimesNewRomanPSMT" w:hAnsi="TimesNewRomanPSMT"/>
           <w:szCs w:val="32"/>
         </w:rPr>
-        <w:lastRenderedPageBreak/>
         <w:t xml:space="preserve">Write a public method, </w:t>
       </w:r>
       <w:r>
@@ -10685,17 +10710,8 @@
           <w:szCs w:val="26"/>
         </w:rPr>
         <w:tab/>
-        <w:t>return (this == obj</w:t>
-      </w:r>
-      <w:proofErr w:type="gramStart"/>
-      <w:r>
-        <w:rPr>
-          <w:rFonts w:ascii="CourierNewPSMT" w:hAnsi="CourierNewPSMT"/>
-          <w:szCs w:val="26"/>
-        </w:rPr>
-        <w:t>);</w:t>
-      </w:r>
-      <w:proofErr w:type="gramEnd"/>
+        <w:t>return (this == obj);</w:t>
+      </w:r>
     </w:p>
     <w:p>
       <w:pPr>

</xml_diff>

<commit_message>
Changing My Document hint
1. The point of this lab is to teach about using code instances and having code inherit other classes, not about loss conversion, so I feel a simple hint like this may help students from getting stuck on issues that aren't actually important to the lab.
2. The Use case of this hint is specifically for students who run into conversion loss issues like I did when working on checkpoint 3. That Is when this hint works an dis helpful.
3. Making labs focus more on the subject matter were trying to be taught and less on smaller issues that can easily pop up is the goal of labs and I feel this hint helps push that idea instead of letting students flounder for little to no reason.
</commit_message>
<xml_diff>
--- a/Lab 8 - Methods and Classes v04.docx
+++ b/Lab 8 - Methods and Classes v04.docx
@@ -8544,32 +8544,7 @@
           <w:rFonts w:ascii="TimesNewRomanPSMT" w:hAnsi="TimesNewRomanPSMT"/>
           <w:szCs w:val="32"/>
         </w:rPr>
-        <w:t xml:space="preserve">You must have the division part of the scale at the very end of the math or you will lose values In the Int conversion for </w:t>
-      </w:r>
-      <w:proofErr w:type="spellStart"/>
-      <w:proofErr w:type="gramStart"/>
-      <w:r>
-        <w:rPr>
-          <w:rFonts w:ascii="TimesNewRomanPSMT" w:hAnsi="TimesNewRomanPSMT"/>
-          <w:szCs w:val="32"/>
-        </w:rPr>
-        <w:t>drawSpot</w:t>
-      </w:r>
-      <w:proofErr w:type="spellEnd"/>
-      <w:r>
-        <w:rPr>
-          <w:rFonts w:ascii="TimesNewRomanPSMT" w:hAnsi="TimesNewRomanPSMT"/>
-          <w:szCs w:val="32"/>
-        </w:rPr>
-        <w:t>(</w:t>
-      </w:r>
-      <w:proofErr w:type="gramEnd"/>
-      <w:r>
-        <w:rPr>
-          <w:rFonts w:ascii="TimesNewRomanPSMT" w:hAnsi="TimesNewRomanPSMT"/>
-          <w:szCs w:val="32"/>
-        </w:rPr>
-        <w:t>).</w:t>
+        <w:t>When using a multiplication factor, be careful about what order you do the math and your brackets since you can easily run Into unit conversion loss which can throw off the stretch.</w:t>
       </w:r>
     </w:p>
     <w:p>
@@ -8874,7 +8849,6 @@
     <w:p/>
     <w:p>
       <w:r>
-        <w:lastRenderedPageBreak/>
         <w:t xml:space="preserve">Your job is to modify your </w:t>
       </w:r>
       <w:r>
@@ -10232,6 +10206,7 @@
           <w:rFonts w:ascii="Courier New" w:hAnsi="Courier New" w:cs="Courier New"/>
           <w:szCs w:val="32"/>
         </w:rPr>
+        <w:lastRenderedPageBreak/>
         <w:t>Integer.toString</w:t>
       </w:r>
       <w:proofErr w:type="spellEnd"/>

</xml_diff>